<commit_message>
Updated version of Doc
Doc Reviewed by Mohan and Dr Arun
</commit_message>
<xml_diff>
--- a/03_DOCUMENTS/01_ENLK_ANKR_BI_RFM_001.docx
+++ b/03_DOCUMENTS/01_ENLK_ANKR_BI_RFM_001.docx
@@ -224,8 +224,6 @@
               </w:rPr>
               <w:t>01_</w:t>
             </w:r>
-            <w:bookmarkStart w:id="1" w:name="_GoBack"/>
-            <w:bookmarkEnd w:id="1"/>
             <w:r>
               <w:rPr>
                 <w:rFonts w:cs="Arial"/>
@@ -581,12 +579,12 @@
         <w:pStyle w:val="Heading1"/>
         <w:jc w:val="both"/>
       </w:pPr>
-      <w:bookmarkStart w:id="2" w:name="_Toc441673024"/>
+      <w:bookmarkStart w:id="1" w:name="_Toc441673024"/>
       <w:r>
         <w:lastRenderedPageBreak/>
         <w:t>Revision History</w:t>
       </w:r>
-      <w:bookmarkEnd w:id="2"/>
+      <w:bookmarkEnd w:id="1"/>
     </w:p>
     <w:p>
       <w:pPr>
@@ -785,7 +783,7 @@
               <w:rPr>
                 <w:sz w:val="22"/>
               </w:rPr>
-              <w:t>Initial Create</w:t>
+              <w:t>First Version</w:t>
             </w:r>
           </w:p>
         </w:tc>
@@ -1924,62 +1922,86 @@
         <w:pStyle w:val="Heading1"/>
         <w:jc w:val="both"/>
       </w:pPr>
-      <w:bookmarkStart w:id="3" w:name="_Toc441673025"/>
+      <w:bookmarkStart w:id="2" w:name="_Toc441673025"/>
       <w:r>
         <w:lastRenderedPageBreak/>
         <w:t>Introduction</w:t>
       </w:r>
+      <w:bookmarkEnd w:id="2"/>
+    </w:p>
+    <w:p>
+      <w:pPr>
+        <w:jc w:val="both"/>
+      </w:pPr>
+      <w:r>
+        <w:t xml:space="preserve">The </w:t>
+      </w:r>
+      <w:r>
+        <w:t>sco</w:t>
+      </w:r>
+      <w:r>
+        <w:t>pe of this document is limited to</w:t>
+      </w:r>
+      <w:r>
+        <w:t xml:space="preserve"> a </w:t>
+      </w:r>
+      <w:r>
+        <w:t>quick reference</w:t>
+      </w:r>
+      <w:r>
+        <w:t xml:space="preserve"> </w:t>
+      </w:r>
+      <w:r>
+        <w:t>for accessing the dashboards.</w:t>
+      </w:r>
+    </w:p>
+    <w:p>
+      <w:pPr>
+        <w:pStyle w:val="Heading1"/>
+        <w:jc w:val="both"/>
+      </w:pPr>
+      <w:bookmarkStart w:id="3" w:name="_Toc441673026"/>
+      <w:r>
+        <w:t>Log</w:t>
+      </w:r>
+      <w:r>
+        <w:t>in into Tableau Server</w:t>
+      </w:r>
       <w:bookmarkEnd w:id="3"/>
-    </w:p>
-    <w:p>
-      <w:pPr>
-        <w:jc w:val="both"/>
-      </w:pPr>
-      <w:r>
-        <w:t xml:space="preserve">The </w:t>
-      </w:r>
-      <w:r>
-        <w:t xml:space="preserve">scope of this document is limited as a </w:t>
-      </w:r>
-      <w:r>
-        <w:t>quick reference</w:t>
-      </w:r>
       <w:r>
         <w:t xml:space="preserve"> </w:t>
       </w:r>
-      <w:r>
-        <w:t>g</w:t>
-      </w:r>
-      <w:r>
-        <w:t xml:space="preserve">uide </w:t>
-      </w:r>
-      <w:r>
-        <w:t>for accessing the dashboards.</w:t>
-      </w:r>
-    </w:p>
-    <w:p>
-      <w:pPr>
-        <w:pStyle w:val="Heading1"/>
-        <w:jc w:val="both"/>
-      </w:pPr>
-      <w:bookmarkStart w:id="4" w:name="_Toc441673026"/>
-      <w:r>
-        <w:t>Log</w:t>
-      </w:r>
-      <w:r>
-        <w:t>in into Tableau Server</w:t>
-      </w:r>
-      <w:bookmarkEnd w:id="4"/>
+    </w:p>
+    <w:p>
+      <w:pPr>
+        <w:jc w:val="both"/>
+      </w:pPr>
+      <w:r>
+        <w:t>Published Dashboard</w:t>
+      </w:r>
+      <w:r>
+        <w:t>s can be accessed through the</w:t>
+      </w:r>
+      <w:r>
+        <w:t xml:space="preserve"> link </w:t>
+      </w:r>
+      <w:r>
+        <w:t>below using</w:t>
+      </w:r>
       <w:r>
         <w:t xml:space="preserve"> </w:t>
       </w:r>
-    </w:p>
-    <w:p>
-      <w:pPr>
-        <w:jc w:val="both"/>
-      </w:pPr>
-      <w:r>
-        <w:t>Published Dashboard can be accessed through below link provided and with provided credentials as shown in Figure1.</w:t>
+      <w:r>
+        <w:t xml:space="preserve">the </w:t>
+      </w:r>
+      <w:r>
+        <w:t xml:space="preserve">credentials </w:t>
+      </w:r>
+      <w:r>
+        <w:t xml:space="preserve">provided </w:t>
+      </w:r>
+      <w:r>
+        <w:t>as shown in Figure1.</w:t>
       </w:r>
     </w:p>
     <w:p>
@@ -2003,6 +2025,7 @@
       <w:r>
         <w:rPr>
           <w:noProof/>
+          <w:lang w:val="en-GB" w:eastAsia="en-GB"/>
         </w:rPr>
         <w:drawing>
           <wp:inline distT="0" distB="0" distL="0" distR="0" wp14:anchorId="0FF4692B" wp14:editId="2E734527">
@@ -2069,7 +2092,7 @@
         <w:t>s</w:t>
       </w:r>
       <w:r>
-        <w:t>uccessful login in</w:t>
+        <w:t xml:space="preserve">uccessful login </w:t>
       </w:r>
       <w:r>
         <w:t xml:space="preserve">to Tableau Server, user will </w:t>
@@ -2095,16 +2118,18 @@
         <w:keepNext/>
         <w:jc w:val="both"/>
       </w:pPr>
+    </w:p>
+    <w:p>
       <w:r>
         <w:rPr>
           <w:noProof/>
+          <w:lang w:val="en-GB" w:eastAsia="en-GB"/>
         </w:rPr>
-        <w:lastRenderedPageBreak/>
         <w:drawing>
-          <wp:inline distT="0" distB="0" distL="0" distR="0" wp14:anchorId="3DC9305A" wp14:editId="6A50C57C">
-            <wp:extent cx="5734050" cy="3223565"/>
+          <wp:inline distT="0" distB="0" distL="0" distR="0" wp14:anchorId="66EFF407" wp14:editId="1920B54E">
+            <wp:extent cx="6515100" cy="3662680"/>
             <wp:effectExtent l="0" t="0" r="0" b="0"/>
-            <wp:docPr id="2" name="Picture 2"/>
+            <wp:docPr id="4" name="Picture 4"/>
             <wp:cNvGraphicFramePr>
               <a:graphicFrameLocks xmlns:a="http://schemas.openxmlformats.org/drawingml/2006/main" noChangeAspect="1"/>
             </wp:cNvGraphicFramePr>
@@ -2124,7 +2149,7 @@
                   <pic:spPr>
                     <a:xfrm>
                       <a:off x="0" y="0"/>
-                      <a:ext cx="5736162" cy="3224752"/>
+                      <a:ext cx="6515100" cy="3662680"/>
                     </a:xfrm>
                     <a:prstGeom prst="rect">
                       <a:avLst/>
@@ -2141,6 +2166,9 @@
       <w:pPr>
         <w:pStyle w:val="Caption"/>
         <w:jc w:val="both"/>
+        <w:rPr>
+          <w:noProof/>
+        </w:rPr>
       </w:pPr>
       <w:r>
         <w:t xml:space="preserve">Figure </w:t>
@@ -2159,7 +2187,7 @@
         <w:pStyle w:val="Heading1"/>
         <w:jc w:val="both"/>
       </w:pPr>
-      <w:bookmarkStart w:id="5" w:name="_Toc441673027"/>
+      <w:bookmarkStart w:id="4" w:name="_Toc441673027"/>
       <w:r>
         <w:t>Sear</w:t>
       </w:r>
@@ -2169,12 +2197,7 @@
       <w:r>
         <w:t>h for Specific Dashboards</w:t>
       </w:r>
-      <w:bookmarkEnd w:id="5"/>
-    </w:p>
-    <w:p>
-      <w:pPr>
-        <w:jc w:val="both"/>
-      </w:pPr>
+      <w:bookmarkEnd w:id="4"/>
     </w:p>
     <w:p>
       <w:pPr>
@@ -2184,7 +2207,13 @@
         <w:t xml:space="preserve">User can search for specific list of workbooks </w:t>
       </w:r>
       <w:r>
-        <w:t xml:space="preserve">by entering the workbook name in the search box </w:t>
+        <w:t>by entering the workbook name</w:t>
+      </w:r>
+      <w:r>
+        <w:t>, full or part,</w:t>
+      </w:r>
+      <w:r>
+        <w:t xml:space="preserve"> in the search box </w:t>
       </w:r>
       <w:r>
         <w:t xml:space="preserve">as </w:t>
@@ -2204,7 +2233,9 @@
       <w:r>
         <w:rPr>
           <w:noProof/>
+          <w:lang w:val="en-GB" w:eastAsia="en-GB"/>
         </w:rPr>
+        <w:lastRenderedPageBreak/>
         <mc:AlternateContent>
           <mc:Choice Requires="wps">
             <w:drawing>
@@ -2277,6 +2308,7 @@
       <w:r>
         <w:rPr>
           <w:noProof/>
+          <w:lang w:val="en-GB" w:eastAsia="en-GB"/>
         </w:rPr>
         <mc:AlternateContent>
           <mc:Choice Requires="wps">
@@ -2355,6 +2387,7 @@
       <w:r>
         <w:rPr>
           <w:noProof/>
+          <w:lang w:val="en-GB" w:eastAsia="en-GB"/>
         </w:rPr>
         <w:drawing>
           <wp:inline distT="0" distB="0" distL="0" distR="0" wp14:anchorId="105B2F82" wp14:editId="153A4647">
@@ -2414,25 +2447,35 @@
       <w:pPr>
         <w:jc w:val="both"/>
       </w:pPr>
-    </w:p>
-    <w:p>
-      <w:pPr>
-        <w:jc w:val="both"/>
-      </w:pPr>
-      <w:r>
-        <w:t xml:space="preserve">Now the list of workbooks </w:t>
+      <w:r>
+        <w:t xml:space="preserve">A </w:t>
+      </w:r>
+      <w:r>
+        <w:t xml:space="preserve">list of workbooks </w:t>
       </w:r>
       <w:r>
         <w:t xml:space="preserve">will be opened </w:t>
       </w:r>
       <w:r>
-        <w:t xml:space="preserve">related to visit. From </w:t>
-      </w:r>
-      <w:r>
-        <w:t>here user can</w:t>
-      </w:r>
-      <w:r>
-        <w:t xml:space="preserve"> select the work book</w:t>
+        <w:t>related to visit. U</w:t>
+      </w:r>
+      <w:r>
+        <w:t>ser can</w:t>
+      </w:r>
+      <w:r>
+        <w:t xml:space="preserve"> select the </w:t>
+      </w:r>
+      <w:r>
+        <w:t>requir</w:t>
+      </w:r>
+      <w:r>
+        <w:t xml:space="preserve">ed </w:t>
+      </w:r>
+      <w:r>
+        <w:t>work book</w:t>
+      </w:r>
+      <w:r>
+        <w:t>.</w:t>
       </w:r>
     </w:p>
     <w:p>
@@ -2446,30 +2489,36 @@
           <w:szCs w:val="22"/>
         </w:rPr>
       </w:pPr>
-      <w:bookmarkStart w:id="6" w:name="_Toc441673028"/>
+      <w:bookmarkStart w:id="5" w:name="_Toc441673028"/>
       <w:r>
         <w:t>Executive Dashboard</w:t>
       </w:r>
+      <w:bookmarkEnd w:id="5"/>
+    </w:p>
+    <w:p>
+      <w:pPr>
+        <w:jc w:val="both"/>
+      </w:pPr>
+      <w:r>
+        <w:t xml:space="preserve">Executive Dashboards are used by the </w:t>
+      </w:r>
+      <w:r>
+        <w:t>senior management team (CEO, CMO, CFO Etc.)</w:t>
+      </w:r>
+      <w:r>
+        <w:t xml:space="preserve"> who prefer summarized reports based on financial year and other parameters </w:t>
+      </w:r>
+    </w:p>
+    <w:p>
+      <w:pPr>
+        <w:pStyle w:val="Heading2"/>
+        <w:jc w:val="both"/>
+      </w:pPr>
+      <w:bookmarkStart w:id="6" w:name="_Toc441673029"/>
+      <w:r>
+        <w:t>Patient Visits</w:t>
+      </w:r>
       <w:bookmarkEnd w:id="6"/>
-    </w:p>
-    <w:p>
-      <w:pPr>
-        <w:jc w:val="both"/>
-      </w:pPr>
-      <w:r>
-        <w:t xml:space="preserve">Executive Dashboards are used by the CEO, CMO, CFO users who prefer summarized reports based on financial year and other parameters </w:t>
-      </w:r>
-    </w:p>
-    <w:p>
-      <w:pPr>
-        <w:pStyle w:val="Heading2"/>
-        <w:jc w:val="both"/>
-      </w:pPr>
-      <w:bookmarkStart w:id="7" w:name="_Toc441673029"/>
-      <w:r>
-        <w:t>Patient Visits</w:t>
-      </w:r>
-      <w:bookmarkEnd w:id="7"/>
     </w:p>
     <w:p>
       <w:pPr>
@@ -2491,10 +2540,13 @@
         <w:t xml:space="preserve"> Patient Visits</w:t>
       </w:r>
       <w:r>
-        <w:t xml:space="preserve"> will shows the v</w:t>
-      </w:r>
-      <w:r>
-        <w:t>isit information of patients by Year wise, Month wise, Unit wise, Department wise, patient type and the status of the patient.</w:t>
+        <w:t xml:space="preserve"> provides insights to</w:t>
+      </w:r>
+      <w:r>
+        <w:t xml:space="preserve"> patient visits by Year, Month, Unit, Department</w:t>
+      </w:r>
+      <w:r>
+        <w:t>, patient type and the status of the patient.</w:t>
       </w:r>
     </w:p>
     <w:p>
@@ -2520,7 +2572,13 @@
         <w:t xml:space="preserve"> as shown in Figure 4</w:t>
       </w:r>
       <w:r>
-        <w:t>. This will redirect the user to list of Executive Dashboards for Patient Visits. As shown in Figure 5.</w:t>
+        <w:t>. This will redirect the user to list of Executiv</w:t>
+      </w:r>
+      <w:r>
+        <w:t>e Dashboards for Patient Visits a</w:t>
+      </w:r>
+      <w:r>
+        <w:t>s shown in Figure 5.</w:t>
       </w:r>
     </w:p>
     <w:p>
@@ -2583,7 +2641,9 @@
       <w:r>
         <w:rPr>
           <w:noProof/>
+          <w:lang w:val="en-GB" w:eastAsia="en-GB"/>
         </w:rPr>
+        <w:lastRenderedPageBreak/>
         <mc:AlternateContent>
           <mc:Choice Requires="wps">
             <w:drawing>
@@ -2652,12 +2712,20 @@
       <w:r>
         <w:rPr>
           <w:noProof/>
+          <w:lang w:val="en-GB" w:eastAsia="en-GB"/>
+        </w:rPr>
+        <w:t xml:space="preserve"> </w:t>
+      </w:r>
+      <w:r>
+        <w:rPr>
+          <w:noProof/>
+          <w:lang w:val="en-GB" w:eastAsia="en-GB"/>
         </w:rPr>
         <w:drawing>
-          <wp:inline distT="0" distB="0" distL="0" distR="0" wp14:anchorId="527744FC" wp14:editId="449E5CDA">
-            <wp:extent cx="5943600" cy="3341370"/>
+          <wp:inline distT="0" distB="0" distL="0" distR="0" wp14:anchorId="0B4599A0" wp14:editId="048758F2">
+            <wp:extent cx="6515100" cy="3662680"/>
             <wp:effectExtent l="0" t="0" r="0" b="0"/>
-            <wp:docPr id="8" name="Picture 8"/>
+            <wp:docPr id="6" name="Picture 6"/>
             <wp:cNvGraphicFramePr>
               <a:graphicFrameLocks xmlns:a="http://schemas.openxmlformats.org/drawingml/2006/main" noChangeAspect="1"/>
             </wp:cNvGraphicFramePr>
@@ -2677,7 +2745,7 @@
                   <pic:spPr>
                     <a:xfrm>
                       <a:off x="0" y="0"/>
-                      <a:ext cx="5943600" cy="3341370"/>
+                      <a:ext cx="6515100" cy="3662680"/>
                     </a:xfrm>
                     <a:prstGeom prst="rect">
                       <a:avLst/>
@@ -2712,22 +2780,28 @@
         <w:jc w:val="both"/>
       </w:pPr>
       <w:r>
-        <w:t xml:space="preserve">After selecting the Executive Dashboard – Patient Visits, </w:t>
-      </w:r>
-      <w:r>
-        <w:t>user</w:t>
-      </w:r>
-      <w:r>
-        <w:t xml:space="preserve"> will</w:t>
-      </w:r>
-      <w:r>
-        <w:t xml:space="preserve"> get the list of </w:t>
-      </w:r>
-      <w:r>
-        <w:t xml:space="preserve">dashboards as shown </w:t>
+        <w:t>After selecting the Executi</w:t>
+      </w:r>
+      <w:r>
+        <w:t xml:space="preserve">ve Dashboard – Patient Visits, </w:t>
+      </w:r>
+      <w:r>
+        <w:t xml:space="preserve">the list of </w:t>
+      </w:r>
+      <w:r>
+        <w:t xml:space="preserve">dashboards </w:t>
+      </w:r>
+      <w:r>
+        <w:t xml:space="preserve">available are displayed </w:t>
+      </w:r>
+      <w:r>
+        <w:t xml:space="preserve">as shown </w:t>
       </w:r>
       <w:r>
         <w:t>below</w:t>
+      </w:r>
+      <w:r>
+        <w:t xml:space="preserve"> in</w:t>
       </w:r>
       <w:r>
         <w:t xml:space="preserve"> Figure 5</w:t>
@@ -2741,8 +2815,8 @@
       <w:r>
         <w:rPr>
           <w:noProof/>
+          <w:lang w:val="en-GB" w:eastAsia="en-GB"/>
         </w:rPr>
-        <w:lastRenderedPageBreak/>
         <w:drawing>
           <wp:inline distT="0" distB="0" distL="0" distR="0" wp14:anchorId="3730A12C" wp14:editId="5FA3E408">
             <wp:extent cx="5943600" cy="3341370"/>
@@ -2802,32 +2876,42 @@
         <w:pStyle w:val="Heading3"/>
         <w:jc w:val="both"/>
       </w:pPr>
-      <w:bookmarkStart w:id="8" w:name="_Toc441673030"/>
-      <w:r>
+      <w:bookmarkStart w:id="7" w:name="_Toc441673030"/>
+      <w:r>
+        <w:lastRenderedPageBreak/>
         <w:t>Executive Dashboard -</w:t>
       </w:r>
       <w:r>
         <w:t xml:space="preserve"> Total Patient Visits by Year</w:t>
       </w:r>
-      <w:bookmarkEnd w:id="8"/>
-    </w:p>
-    <w:p>
-      <w:pPr>
-        <w:jc w:val="both"/>
-      </w:pPr>
-    </w:p>
-    <w:p>
-      <w:pPr>
-        <w:jc w:val="both"/>
-      </w:pPr>
-      <w:r>
-        <w:t xml:space="preserve">This dashboard shows the Annual patient visit details. </w:t>
-      </w:r>
-      <w:r>
-        <w:t>It’s</w:t>
-      </w:r>
-      <w:r>
-        <w:t xml:space="preserve"> having 6 sections </w:t>
+      <w:bookmarkEnd w:id="7"/>
+    </w:p>
+    <w:p>
+      <w:pPr>
+        <w:jc w:val="both"/>
+      </w:pPr>
+    </w:p>
+    <w:p>
+      <w:pPr>
+        <w:jc w:val="both"/>
+      </w:pPr>
+      <w:r>
+        <w:t>This dashboard displays the</w:t>
+      </w:r>
+      <w:r>
+        <w:t xml:space="preserve"> patient visit details</w:t>
+      </w:r>
+      <w:r>
+        <w:t xml:space="preserve"> on a financial year basis</w:t>
+      </w:r>
+      <w:r>
+        <w:t xml:space="preserve">. </w:t>
+      </w:r>
+      <w:r>
+        <w:t>There are</w:t>
+      </w:r>
+      <w:r>
+        <w:t xml:space="preserve"> 6 sections </w:t>
       </w:r>
       <w:r>
         <w:t>in dashboard as shown in Figure 6.</w:t>
@@ -2941,7 +3025,21 @@
         <w:t xml:space="preserve">Displays the total </w:t>
       </w:r>
       <w:r>
-        <w:t>visit count with respect to Unit, Department, to the particular year, type of patient and status of the patient.</w:t>
+        <w:t xml:space="preserve">visit count with respect to Unit, Department, </w:t>
+      </w:r>
+      <w:proofErr w:type="gramStart"/>
+      <w:r>
+        <w:t>type</w:t>
+      </w:r>
+      <w:proofErr w:type="gramEnd"/>
+      <w:r>
+        <w:t xml:space="preserve"> of patient and status of the patient</w:t>
+      </w:r>
+      <w:r>
+        <w:t xml:space="preserve"> for a particular year</w:t>
+      </w:r>
+      <w:r>
+        <w:t>.</w:t>
       </w:r>
     </w:p>
     <w:p>
@@ -2971,13 +3069,19 @@
         <w:t xml:space="preserve">Displays </w:t>
       </w:r>
       <w:r>
-        <w:t xml:space="preserve">the comparison of the </w:t>
+        <w:t>the comparison between</w:t>
+      </w:r>
+      <w:r>
+        <w:t xml:space="preserve"> the </w:t>
       </w:r>
       <w:r>
         <w:t xml:space="preserve">count of </w:t>
       </w:r>
       <w:r>
-        <w:t>patient visits to the selected year to its previous year.</w:t>
+        <w:t>patient visits for the selected year and the same for</w:t>
+      </w:r>
+      <w:r>
+        <w:t xml:space="preserve"> previous year.</w:t>
       </w:r>
     </w:p>
     <w:p>
@@ -3004,10 +3108,22 @@
         <w:jc w:val="both"/>
       </w:pPr>
       <w:r>
-        <w:t>R</w:t>
-      </w:r>
-      <w:r>
-        <w:t>epresents the highest count of patients visited to the unit listed as Top Units in descending order.</w:t>
+        <w:t>Display</w:t>
+      </w:r>
+      <w:r>
+        <w:t>s t</w:t>
+      </w:r>
+      <w:r>
+        <w:t>op 5</w:t>
+      </w:r>
+      <w:r>
+        <w:t xml:space="preserve"> </w:t>
+      </w:r>
+      <w:r>
+        <w:t>units with the highest number of patient visits in descending order</w:t>
+      </w:r>
+      <w:r>
+        <w:t>.</w:t>
       </w:r>
     </w:p>
     <w:p>
@@ -3034,10 +3150,25 @@
         <w:jc w:val="both"/>
       </w:pPr>
       <w:r>
-        <w:t>R</w:t>
-      </w:r>
-      <w:r>
-        <w:t>epresents the lowest count of patients visited to the unit listed as Bottom Units in ascending order.</w:t>
+        <w:t>Display</w:t>
+      </w:r>
+      <w:r>
+        <w:t>s bottom</w:t>
+      </w:r>
+      <w:r>
+        <w:t xml:space="preserve"> 5 </w:t>
+      </w:r>
+      <w:r>
+        <w:t>units with the low</w:t>
+      </w:r>
+      <w:r>
+        <w:t xml:space="preserve">est number of patient visits in </w:t>
+      </w:r>
+      <w:r>
+        <w:t>ascending</w:t>
+      </w:r>
+      <w:r>
+        <w:t xml:space="preserve"> order.</w:t>
       </w:r>
     </w:p>
     <w:p>
@@ -3048,8 +3179,8 @@
       <w:r>
         <w:rPr>
           <w:noProof/>
+          <w:lang w:val="en-GB" w:eastAsia="en-GB"/>
         </w:rPr>
-        <w:lastRenderedPageBreak/>
         <w:drawing>
           <wp:inline distT="0" distB="0" distL="0" distR="0" wp14:anchorId="2D57F3E3" wp14:editId="22341220">
             <wp:extent cx="5943600" cy="3341370"/>
@@ -3109,8 +3240,9 @@
         <w:pStyle w:val="Heading3"/>
         <w:jc w:val="both"/>
       </w:pPr>
-      <w:bookmarkStart w:id="9" w:name="_Toc441673031"/>
-      <w:r>
+      <w:bookmarkStart w:id="8" w:name="_Toc441673031"/>
+      <w:r>
+        <w:lastRenderedPageBreak/>
         <w:t xml:space="preserve">Executive Dashboard </w:t>
       </w:r>
       <w:r>
@@ -3119,19 +3251,25 @@
       <w:r>
         <w:t xml:space="preserve"> Total Patient Visits by Month</w:t>
       </w:r>
-      <w:bookmarkEnd w:id="9"/>
-    </w:p>
-    <w:p>
-      <w:pPr>
-        <w:jc w:val="both"/>
-      </w:pPr>
-    </w:p>
-    <w:p>
-      <w:pPr>
-        <w:jc w:val="both"/>
-      </w:pPr>
-      <w:r>
-        <w:t xml:space="preserve">This dashboard shows the Annual patient visit details. It’s having 3 sections in dashboard as shown in Figure 7. </w:t>
+      <w:bookmarkEnd w:id="8"/>
+    </w:p>
+    <w:p>
+      <w:pPr>
+        <w:jc w:val="both"/>
+      </w:pPr>
+    </w:p>
+    <w:p>
+      <w:pPr>
+        <w:jc w:val="both"/>
+      </w:pPr>
+      <w:r>
+        <w:t>This dashboard shows the patient visit details</w:t>
+      </w:r>
+      <w:r>
+        <w:t xml:space="preserve"> by month for a financial year. There are</w:t>
+      </w:r>
+      <w:r>
+        <w:t xml:space="preserve"> 3 sections in dashboard as shown in Figure 7. </w:t>
       </w:r>
     </w:p>
     <w:p>
@@ -3161,7 +3299,10 @@
         <w:t xml:space="preserve">Displays total count of </w:t>
       </w:r>
       <w:r>
-        <w:t xml:space="preserve">patient visits by Month, Unit wise, </w:t>
+        <w:t>patient visits by Month, Unit</w:t>
+      </w:r>
+      <w:r>
+        <w:t xml:space="preserve"> </w:t>
       </w:r>
       <w:r>
         <w:t>and Type</w:t>
@@ -3209,7 +3350,10 @@
         <w:t>previous</w:t>
       </w:r>
       <w:r>
-        <w:t xml:space="preserve"> year with respect to unit wise.</w:t>
+        <w:t xml:space="preserve"> year with respect to unit/s</w:t>
+      </w:r>
+      <w:r>
+        <w:t>.</w:t>
       </w:r>
     </w:p>
     <w:p>
@@ -3239,10 +3383,10 @@
         <w:t>Displays m</w:t>
       </w:r>
       <w:r>
-        <w:t>onthly comparison details with T</w:t>
-      </w:r>
-      <w:r>
-        <w:t>ype of patient information for the selected Financial Year</w:t>
+        <w:t xml:space="preserve">onth on month patient visit details </w:t>
+      </w:r>
+      <w:r>
+        <w:t>for the selected Financial Year</w:t>
       </w:r>
     </w:p>
     <w:p>
@@ -3268,8 +3412,8 @@
       <w:r>
         <w:rPr>
           <w:noProof/>
+          <w:lang w:val="en-GB" w:eastAsia="en-GB"/>
         </w:rPr>
-        <w:lastRenderedPageBreak/>
         <w:drawing>
           <wp:inline distT="0" distB="0" distL="0" distR="0" wp14:anchorId="409AD0F2" wp14:editId="0E4EA60A">
             <wp:extent cx="5943600" cy="3341370"/>
@@ -3329,14 +3473,14 @@
         <w:pStyle w:val="Heading3"/>
         <w:jc w:val="both"/>
       </w:pPr>
-      <w:bookmarkStart w:id="10" w:name="_Toc441673032"/>
+      <w:bookmarkStart w:id="9" w:name="_Toc441673032"/>
       <w:r>
         <w:t xml:space="preserve">Executive Dashboard - </w:t>
       </w:r>
       <w:r>
         <w:t>Detailed Analysis</w:t>
       </w:r>
-      <w:bookmarkEnd w:id="10"/>
+      <w:bookmarkEnd w:id="9"/>
     </w:p>
     <w:p>
       <w:pPr>
@@ -3351,10 +3495,16 @@
         <w:t xml:space="preserve">The Detailed Analysis Dashboard </w:t>
       </w:r>
       <w:r>
-        <w:t>gives the</w:t>
-      </w:r>
-      <w:r>
-        <w:t xml:space="preserve"> complete information about the patient visits like type of patient, status of patient with</w:t>
+        <w:t>gives additional</w:t>
+      </w:r>
+      <w:r>
+        <w:t xml:space="preserve"> </w:t>
+      </w:r>
+      <w:r>
+        <w:t>details for</w:t>
+      </w:r>
+      <w:r>
+        <w:t xml:space="preserve"> the patient visits like type of patient, status of patient with</w:t>
       </w:r>
       <w:r>
         <w:t xml:space="preserve"> respect to unit and department in tabular format as shown in Figure 8</w:t>
@@ -3368,7 +3518,9 @@
       <w:r>
         <w:rPr>
           <w:noProof/>
+          <w:lang w:val="en-GB" w:eastAsia="en-GB"/>
         </w:rPr>
+        <w:lastRenderedPageBreak/>
         <w:drawing>
           <wp:inline distT="0" distB="0" distL="0" distR="0" wp14:anchorId="492FF214" wp14:editId="4F66C74D">
             <wp:extent cx="5943600" cy="3341370"/>
@@ -3428,39 +3580,53 @@
         <w:pStyle w:val="Heading3"/>
         <w:jc w:val="both"/>
       </w:pPr>
-      <w:bookmarkStart w:id="11" w:name="_Toc441673033"/>
-      <w:r>
-        <w:lastRenderedPageBreak/>
+      <w:bookmarkStart w:id="10" w:name="_Toc441673033"/>
+      <w:r>
         <w:t xml:space="preserve">Executive Dashboard - </w:t>
       </w:r>
       <w:r>
         <w:t>Filtering the data</w:t>
       </w:r>
-      <w:bookmarkEnd w:id="11"/>
-    </w:p>
-    <w:p>
-      <w:pPr>
-        <w:jc w:val="both"/>
-      </w:pPr>
-    </w:p>
-    <w:p>
-      <w:pPr>
-        <w:jc w:val="both"/>
-      </w:pPr>
-      <w:r>
-        <w:t xml:space="preserve">Executive dashboards provides drill down feature for filtering. Users can </w:t>
-      </w:r>
-      <w:r>
-        <w:t>see the information of patient visits to the particular year across all the units and all the departments</w:t>
+      <w:bookmarkEnd w:id="10"/>
+    </w:p>
+    <w:p>
+      <w:pPr>
+        <w:jc w:val="both"/>
+      </w:pPr>
+    </w:p>
+    <w:p>
+      <w:pPr>
+        <w:jc w:val="both"/>
+      </w:pPr>
+      <w:r>
+        <w:t xml:space="preserve">Executive dashboards provides </w:t>
+      </w:r>
+      <w:r>
+        <w:t>drill down feature to obtain various insights from the data</w:t>
+      </w:r>
+      <w:r>
+        <w:t xml:space="preserve">. Users can </w:t>
+      </w:r>
+      <w:r>
+        <w:t xml:space="preserve">see the </w:t>
+      </w:r>
+      <w:r>
+        <w:t>information of patient visits for</w:t>
+      </w:r>
+      <w:r>
+        <w:t xml:space="preserve"> the particular year across all the units and all the departments</w:t>
       </w:r>
       <w:r>
         <w:t xml:space="preserve"> b</w:t>
       </w:r>
       <w:r>
-        <w:t xml:space="preserve">y just clicking on a particular year in the bar </w:t>
-      </w:r>
-      <w:r>
-        <w:t>format as shown below in Figure 9</w:t>
+        <w:t xml:space="preserve">y just clicking </w:t>
+      </w:r>
+      <w:r>
+        <w:t xml:space="preserve">on a particular year </w:t>
+      </w:r>
+      <w:r>
+        <w:t>as shown below in Figure 9</w:t>
       </w:r>
     </w:p>
     <w:p>
@@ -3512,7 +3678,13 @@
         <w:t>Tool</w:t>
       </w:r>
       <w:r>
-        <w:t xml:space="preserve"> tip (pop up box) will shows the information of selected mark.</w:t>
+        <w:t xml:space="preserve"> tip (pop up box) will show</w:t>
+      </w:r>
+      <w:r>
+        <w:t xml:space="preserve"> the information of selected hyperlink</w:t>
+      </w:r>
+      <w:r>
+        <w:t>.</w:t>
       </w:r>
     </w:p>
     <w:p>
@@ -3528,7 +3700,9 @@
       <w:r>
         <w:rPr>
           <w:noProof/>
+          <w:lang w:val="en-GB" w:eastAsia="en-GB"/>
         </w:rPr>
+        <w:lastRenderedPageBreak/>
         <mc:AlternateContent>
           <mc:Choice Requires="wps">
             <w:drawing>
@@ -3597,6 +3771,7 @@
       <w:r>
         <w:rPr>
           <w:noProof/>
+          <w:lang w:val="en-GB" w:eastAsia="en-GB"/>
         </w:rPr>
         <w:drawing>
           <wp:inline distT="0" distB="0" distL="0" distR="0" wp14:anchorId="4FEB6B3F" wp14:editId="157E3232">
@@ -3660,10 +3835,50 @@
         <w:t xml:space="preserve">User can </w:t>
       </w:r>
       <w:r>
-        <w:t>see the data to a particular hospital by clicking on the unit (for ex, Rajajinagar is selected here) in the pie chart shown below Figure 10.</w:t>
-      </w:r>
-      <w:r>
-        <w:t xml:space="preserve"> The rest of the section will reflect the data for the selected Hospital.</w:t>
+        <w:t>view</w:t>
+      </w:r>
+      <w:r>
+        <w:t xml:space="preserve"> the data of</w:t>
+      </w:r>
+      <w:r>
+        <w:t xml:space="preserve"> a particular hospital</w:t>
+      </w:r>
+      <w:r>
+        <w:t xml:space="preserve"> by clicking on the unit (for </w:t>
+      </w:r>
+      <w:proofErr w:type="spellStart"/>
+      <w:r>
+        <w:t>eg</w:t>
+      </w:r>
+      <w:proofErr w:type="spellEnd"/>
+      <w:r>
+        <w:t>.</w:t>
+      </w:r>
+      <w:r>
+        <w:t xml:space="preserve"> </w:t>
+      </w:r>
+      <w:proofErr w:type="spellStart"/>
+      <w:r>
+        <w:t>Rajajinagar</w:t>
+      </w:r>
+      <w:proofErr w:type="spellEnd"/>
+      <w:r>
+        <w:t xml:space="preserve"> is selected here) in the pie chart shown below</w:t>
+      </w:r>
+      <w:r>
+        <w:t xml:space="preserve"> in</w:t>
+      </w:r>
+      <w:r>
+        <w:t xml:space="preserve"> Figure 10.</w:t>
+      </w:r>
+      <w:r>
+        <w:t xml:space="preserve"> The rest of the section</w:t>
+      </w:r>
+      <w:r>
+        <w:t>s</w:t>
+      </w:r>
+      <w:r>
+        <w:t xml:space="preserve"> will reflect the data for the selected Hospital.</w:t>
       </w:r>
       <w:r>
         <w:t xml:space="preserve"> </w:t>
@@ -3685,8 +3900,8 @@
       <w:r>
         <w:rPr>
           <w:noProof/>
+          <w:lang w:val="en-GB" w:eastAsia="en-GB"/>
         </w:rPr>
-        <w:lastRenderedPageBreak/>
         <mc:AlternateContent>
           <mc:Choice Requires="wps">
             <w:drawing>
@@ -3755,6 +3970,7 @@
       <w:r>
         <w:rPr>
           <w:noProof/>
+          <w:lang w:val="en-GB" w:eastAsia="en-GB"/>
         </w:rPr>
         <w:drawing>
           <wp:inline distT="0" distB="0" distL="0" distR="0" wp14:anchorId="7C1D09BB" wp14:editId="010B3376">
@@ -3815,7 +4031,10 @@
         <w:jc w:val="both"/>
       </w:pPr>
       <w:r>
-        <w:t xml:space="preserve">Click </w:t>
+        <w:t>The user can c</w:t>
+      </w:r>
+      <w:r>
+        <w:t xml:space="preserve">lick </w:t>
       </w:r>
       <w:r>
         <w:t xml:space="preserve">on </w:t>
@@ -3829,6 +4048,7 @@
         <w:jc w:val="both"/>
       </w:pPr>
       <w:r>
+        <w:lastRenderedPageBreak/>
         <w:t>This will further redirect from Detailed Visit Analysis by Year to Total Visits by Month with respect to department Andrology as shown in Figure 12.</w:t>
       </w:r>
     </w:p>
@@ -3839,6 +4059,7 @@
       <w:r>
         <w:rPr>
           <w:noProof/>
+          <w:lang w:val="en-GB" w:eastAsia="en-GB"/>
         </w:rPr>
         <mc:AlternateContent>
           <mc:Choice Requires="wps">
@@ -3908,6 +4129,7 @@
       <w:r>
         <w:rPr>
           <w:noProof/>
+          <w:lang w:val="en-GB" w:eastAsia="en-GB"/>
         </w:rPr>
         <w:drawing>
           <wp:inline distT="0" distB="0" distL="0" distR="0" wp14:anchorId="1FC44FF1" wp14:editId="493B8959">
@@ -3971,8 +4193,8 @@
       <w:r>
         <w:rPr>
           <w:noProof/>
+          <w:lang w:val="en-GB" w:eastAsia="en-GB"/>
         </w:rPr>
-        <w:lastRenderedPageBreak/>
         <mc:AlternateContent>
           <mc:Choice Requires="wps">
             <w:drawing>
@@ -4038,6 +4260,7 @@
       <w:r>
         <w:rPr>
           <w:noProof/>
+          <w:lang w:val="en-GB" w:eastAsia="en-GB"/>
         </w:rPr>
         <mc:AlternateContent>
           <mc:Choice Requires="wps">
@@ -4104,6 +4327,7 @@
       <w:r>
         <w:rPr>
           <w:noProof/>
+          <w:lang w:val="en-GB" w:eastAsia="en-GB"/>
         </w:rPr>
         <mc:AlternateContent>
           <mc:Choice Requires="wps">
@@ -4170,6 +4394,7 @@
       <w:r>
         <w:rPr>
           <w:noProof/>
+          <w:lang w:val="en-GB" w:eastAsia="en-GB"/>
         </w:rPr>
         <mc:AlternateContent>
           <mc:Choice Requires="wps">
@@ -4246,6 +4471,7 @@
       <w:r>
         <w:rPr>
           <w:noProof/>
+          <w:lang w:val="en-GB" w:eastAsia="en-GB"/>
         </w:rPr>
         <mc:AlternateContent>
           <mc:Choice Requires="wps">
@@ -4322,6 +4548,7 @@
       <w:r>
         <w:rPr>
           <w:noProof/>
+          <w:lang w:val="en-GB" w:eastAsia="en-GB"/>
         </w:rPr>
         <mc:AlternateContent>
           <mc:Choice Requires="wps">
@@ -4398,6 +4625,7 @@
       <w:r>
         <w:rPr>
           <w:noProof/>
+          <w:lang w:val="en-GB" w:eastAsia="en-GB"/>
         </w:rPr>
         <w:drawing>
           <wp:inline distT="0" distB="0" distL="0" distR="0" wp14:anchorId="611DF4EF" wp14:editId="554A65F7">
@@ -4463,19 +4691,19 @@
         <w:jc w:val="both"/>
       </w:pPr>
       <w:r>
-        <w:t xml:space="preserve">The marked areas above </w:t>
-      </w:r>
-      <w:r>
-        <w:t xml:space="preserve">are the filters which </w:t>
-      </w:r>
-      <w:r>
-        <w:t xml:space="preserve">displays </w:t>
-      </w:r>
-      <w:r>
-        <w:t xml:space="preserve">the selected </w:t>
-      </w:r>
-      <w:r>
-        <w:t>information.</w:t>
+        <w:t>Explicit filter are available on the right panel</w:t>
+      </w:r>
+      <w:r>
+        <w:t>.</w:t>
+      </w:r>
+      <w:r>
+        <w:t xml:space="preserve"> C</w:t>
+      </w:r>
+      <w:r>
+        <w:t xml:space="preserve">hecking/ unchecking the check boxes corresponding to the parameter </w:t>
+      </w:r>
+      <w:r>
+        <w:t>will filter the data accordingly</w:t>
       </w:r>
     </w:p>
     <w:p>
@@ -4491,6 +4719,7 @@
         <w:rPr>
           <w:color w:val="0070C0"/>
         </w:rPr>
+        <w:lastRenderedPageBreak/>
         <w:t>Figure: Displaying data for Particular Month</w:t>
       </w:r>
     </w:p>
@@ -4554,10 +4783,16 @@
         <w:jc w:val="both"/>
       </w:pPr>
       <w:r>
+        <w:t>The user can</w:t>
+      </w:r>
+      <w:r>
         <w:t xml:space="preserve"> </w:t>
       </w:r>
       <w:r>
-        <w:t>Click on the Year for which the details report is required. Then select the link ‘</w:t>
+        <w:t>c</w:t>
+      </w:r>
+      <w:r>
+        <w:t>lick on the Year for which the details report is required. Then select the link ‘</w:t>
       </w:r>
       <w:r>
         <w:t>Go to Details</w:t>
@@ -4580,8 +4815,8 @@
       <w:r>
         <w:rPr>
           <w:noProof/>
+          <w:lang w:val="en-GB" w:eastAsia="en-GB"/>
         </w:rPr>
-        <w:lastRenderedPageBreak/>
         <mc:AlternateContent>
           <mc:Choice Requires="wps">
             <w:drawing>
@@ -4650,6 +4885,7 @@
       <w:r>
         <w:rPr>
           <w:noProof/>
+          <w:lang w:val="en-GB" w:eastAsia="en-GB"/>
         </w:rPr>
         <mc:AlternateContent>
           <mc:Choice Requires="wps">
@@ -4726,6 +4962,7 @@
       <w:r>
         <w:rPr>
           <w:noProof/>
+          <w:lang w:val="en-GB" w:eastAsia="en-GB"/>
         </w:rPr>
         <w:drawing>
           <wp:inline distT="0" distB="0" distL="0" distR="0" wp14:anchorId="15CAC8B4" wp14:editId="1F826042">
@@ -4791,7 +5028,10 @@
         <w:jc w:val="both"/>
       </w:pPr>
       <w:r>
-        <w:t>Cli</w:t>
+        <w:t>The user can c</w:t>
+      </w:r>
+      <w:r>
+        <w:t>li</w:t>
       </w:r>
       <w:r>
         <w:t>ck on Go to Details option</w:t>
@@ -4813,7 +5053,9 @@
       <w:r>
         <w:rPr>
           <w:noProof/>
+          <w:lang w:val="en-GB" w:eastAsia="en-GB"/>
         </w:rPr>
+        <w:lastRenderedPageBreak/>
         <mc:AlternateContent>
           <mc:Choice Requires="wps">
             <w:drawing>
@@ -4884,6 +5126,7 @@
       <w:r>
         <w:rPr>
           <w:noProof/>
+          <w:lang w:val="en-GB" w:eastAsia="en-GB"/>
         </w:rPr>
         <mc:AlternateContent>
           <mc:Choice Requires="wps">
@@ -4950,6 +5193,7 @@
       <w:r>
         <w:rPr>
           <w:noProof/>
+          <w:lang w:val="en-GB" w:eastAsia="en-GB"/>
         </w:rPr>
         <w:drawing>
           <wp:inline distT="0" distB="0" distL="0" distR="0" wp14:anchorId="54D4FA9A" wp14:editId="099ECFF9">
@@ -5014,20 +5258,24 @@
       <w:pPr>
         <w:pStyle w:val="Heading1"/>
       </w:pPr>
-      <w:bookmarkStart w:id="12" w:name="_Toc441673034"/>
-      <w:r>
-        <w:lastRenderedPageBreak/>
+      <w:bookmarkStart w:id="11" w:name="_Toc441673034"/>
+      <w:r>
         <w:t>Operational Dashboards</w:t>
       </w:r>
+      <w:bookmarkEnd w:id="11"/>
+      <w:r>
+        <w:t xml:space="preserve"> </w:t>
+      </w:r>
+    </w:p>
+    <w:p>
+      <w:pPr>
+        <w:jc w:val="both"/>
+      </w:pPr>
+      <w:r>
+        <w:t xml:space="preserve">The operational dashboards function similar to the Executive dashboard with more granular details. </w:t>
+      </w:r>
+      <w:bookmarkStart w:id="12" w:name="_GoBack"/>
       <w:bookmarkEnd w:id="12"/>
-      <w:r>
-        <w:t xml:space="preserve"> </w:t>
-      </w:r>
-    </w:p>
-    <w:p>
-      <w:pPr>
-        <w:jc w:val="both"/>
-      </w:pPr>
     </w:p>
     <w:sectPr>
       <w:headerReference w:type="default" r:id="rId23"/>
@@ -5100,6 +5348,7 @@
       <w:rPr>
         <w:noProof/>
         <w:sz w:val="48"/>
+        <w:lang w:val="en-GB" w:eastAsia="en-GB"/>
       </w:rPr>
       <w:drawing>
         <wp:inline distT="0" distB="0" distL="0" distR="0" wp14:anchorId="68B79710" wp14:editId="662B3313">
@@ -7127,7 +7376,7 @@
 </file>
 
 <file path=customXml/itemProps1.xml><?xml version="1.0" encoding="utf-8"?>
-<ds:datastoreItem xmlns:ds="http://schemas.openxmlformats.org/officeDocument/2006/customXml" ds:itemID="{ED7035BB-1114-4C6A-A7C2-4BFAD8D8830D}">
+<ds:datastoreItem xmlns:ds="http://schemas.openxmlformats.org/officeDocument/2006/customXml" ds:itemID="{ADE5F444-2C78-40C9-B207-B633864AACD8}">
   <ds:schemaRefs>
     <ds:schemaRef ds:uri="http://schemas.openxmlformats.org/officeDocument/2006/bibliography"/>
   </ds:schemaRefs>

</xml_diff>